<commit_message>
New sounds and updates.
New sounds and updates to some douments.
</commit_message>
<xml_diff>
--- a/Game Sound music/Sound journal.docx
+++ b/Game Sound music/Sound journal.docx
@@ -7,9 +7,6 @@
         <w:pStyle w:val="Title"/>
       </w:pPr>
       <w:r>
-        <w:rPr>
-          <w:lang w:val="mt-MT"/>
-        </w:rPr>
         <w:t xml:space="preserve">Sound journal </w:t>
       </w:r>
     </w:p>
@@ -25,56 +22,29 @@
           <w:sz w:val="28"/>
           <w:szCs w:val="28"/>
         </w:rPr>
-        <w:t xml:space="preserve">I </w:t>
-      </w:r>
-      <w:r>
-        <w:rPr>
-          <w:sz w:val="28"/>
-          <w:szCs w:val="28"/>
-        </w:rPr>
-        <w:t xml:space="preserve">started working on the sound by first going around and looking </w:t>
-      </w:r>
-      <w:proofErr w:type="spellStart"/>
-      <w:r>
-        <w:rPr>
-          <w:sz w:val="28"/>
-          <w:szCs w:val="28"/>
-        </w:rPr>
-        <w:t>trough</w:t>
-      </w:r>
-      <w:proofErr w:type="spellEnd"/>
-      <w:r>
-        <w:rPr>
-          <w:sz w:val="28"/>
-          <w:szCs w:val="28"/>
-        </w:rPr>
-        <w:t xml:space="preserve"> a file filled with free sounds given to me by Daniel that were used in a </w:t>
-      </w:r>
-      <w:proofErr w:type="spellStart"/>
-      <w:r>
-        <w:rPr>
-          <w:sz w:val="28"/>
-          <w:szCs w:val="28"/>
-        </w:rPr>
-        <w:t>GameJam</w:t>
-      </w:r>
-      <w:proofErr w:type="spellEnd"/>
-      <w:r>
-        <w:rPr>
-          <w:sz w:val="28"/>
-          <w:szCs w:val="28"/>
-        </w:rPr>
-        <w:t xml:space="preserve"> and given out for free .I went </w:t>
-      </w:r>
-      <w:proofErr w:type="spellStart"/>
-      <w:r>
-        <w:rPr>
-          <w:sz w:val="28"/>
-          <w:szCs w:val="28"/>
-        </w:rPr>
-        <w:t>trough</w:t>
-      </w:r>
-      <w:proofErr w:type="spellEnd"/>
+        <w:t xml:space="preserve">I started working on the sound by first going around and looking </w:t>
+      </w:r>
+      <w:r>
+        <w:rPr>
+          <w:sz w:val="28"/>
+          <w:szCs w:val="28"/>
+        </w:rPr>
+        <w:t>through</w:t>
+      </w:r>
+      <w:r>
+        <w:rPr>
+          <w:sz w:val="28"/>
+          <w:szCs w:val="28"/>
+        </w:rPr>
+        <w:t xml:space="preserve"> a file filled with free sounds given to me by Daniel that were used in a GameJam and given out for free .I went </w:t>
+      </w:r>
+      <w:r>
+        <w:rPr>
+          <w:sz w:val="28"/>
+          <w:szCs w:val="28"/>
+        </w:rPr>
+        <w:t>through</w:t>
+      </w:r>
       <w:r>
         <w:rPr>
           <w:sz w:val="28"/>
@@ -95,10 +65,155 @@
           <w:sz w:val="28"/>
           <w:szCs w:val="28"/>
         </w:rPr>
-        <w:t>I also went around YouTube to look for music for the game and put the links in a txt document.</w:t>
+        <w:t>I also went around YouTube to look for music for the game and put the links in a txt document</w:t>
+      </w:r>
+      <w:r>
+        <w:rPr>
+          <w:sz w:val="28"/>
+          <w:szCs w:val="28"/>
+        </w:rPr>
+        <w:t xml:space="preserve"> to see if I like any of them</w:t>
+      </w:r>
+      <w:r>
+        <w:rPr>
+          <w:sz w:val="28"/>
+          <w:szCs w:val="28"/>
+        </w:rPr>
+        <w:t>.</w:t>
+      </w:r>
+    </w:p>
+    <w:p>
+      <w:pPr>
+        <w:rPr>
+          <w:sz w:val="28"/>
+          <w:szCs w:val="28"/>
+        </w:rPr>
+      </w:pPr>
+      <w:r>
+        <w:rPr>
+          <w:sz w:val="28"/>
+          <w:szCs w:val="28"/>
+        </w:rPr>
+        <w:t>From these files I managed to find some sounds which I am going to use for the earth and wind characters movement.</w:t>
+      </w:r>
+    </w:p>
+    <w:p>
+      <w:pPr>
+        <w:rPr>
+          <w:sz w:val="28"/>
+          <w:szCs w:val="28"/>
+          <w:u w:val="single"/>
+        </w:rPr>
+      </w:pPr>
+      <w:r>
+        <w:rPr>
+          <w:sz w:val="28"/>
+          <w:szCs w:val="28"/>
+          <w:u w:val="single"/>
+        </w:rPr>
+        <w:t>Music testing loops</w:t>
+      </w:r>
+    </w:p>
+    <w:p>
+      <w:pPr>
+        <w:rPr>
+          <w:sz w:val="28"/>
+          <w:szCs w:val="28"/>
+        </w:rPr>
+      </w:pPr>
+      <w:r>
+        <w:rPr>
+          <w:sz w:val="28"/>
+          <w:szCs w:val="28"/>
+        </w:rPr>
+        <w:t xml:space="preserve">For the music </w:t>
+      </w:r>
+      <w:r>
+        <w:rPr>
+          <w:sz w:val="28"/>
+          <w:szCs w:val="28"/>
+        </w:rPr>
+        <w:t>I decided instead looking for a website of looped music which I found one</w:t>
       </w:r>
       <w:bookmarkStart w:id="0" w:name="_GoBack"/>
       <w:bookmarkEnd w:id="0"/>
+      <w:r>
+        <w:rPr>
+          <w:sz w:val="28"/>
+          <w:szCs w:val="28"/>
+        </w:rPr>
+        <w:t xml:space="preserve"> which gives free looped music and went around the website to find some music ,i made a list with possible choices which i tested if they looped by editing them on audacity editing program </w:t>
+      </w:r>
+      <w:r>
+        <w:rPr>
+          <w:sz w:val="28"/>
+          <w:szCs w:val="28"/>
+        </w:rPr>
+        <w:t>. Then we going to test all these music and see which is best for the game.</w:t>
+      </w:r>
+    </w:p>
+    <w:p>
+      <w:pPr>
+        <w:rPr>
+          <w:sz w:val="28"/>
+          <w:szCs w:val="28"/>
+          <w:u w:val="single"/>
+        </w:rPr>
+      </w:pPr>
+      <w:r>
+        <w:rPr>
+          <w:sz w:val="28"/>
+          <w:szCs w:val="28"/>
+          <w:u w:val="single"/>
+        </w:rPr>
+        <w:t xml:space="preserve">First prototype for testing </w:t>
+      </w:r>
+    </w:p>
+    <w:p>
+      <w:pPr>
+        <w:rPr>
+          <w:sz w:val="28"/>
+          <w:szCs w:val="28"/>
+        </w:rPr>
+      </w:pPr>
+      <w:r>
+        <w:rPr>
+          <w:sz w:val="28"/>
+          <w:szCs w:val="28"/>
+        </w:rPr>
+        <w:t xml:space="preserve">For the first prototype we </w:t>
+      </w:r>
+      <w:r>
+        <w:rPr>
+          <w:sz w:val="28"/>
+          <w:szCs w:val="28"/>
+        </w:rPr>
+        <w:t>going to use</w:t>
+      </w:r>
+      <w:r>
+        <w:rPr>
+          <w:sz w:val="28"/>
+          <w:szCs w:val="28"/>
+        </w:rPr>
+        <w:t xml:space="preserve"> for showing and testing to people I needed to find some vine sounds to use for some elements and use the character movements sounds which I already have.</w:t>
+      </w:r>
+    </w:p>
+    <w:p>
+      <w:pPr>
+        <w:rPr>
+          <w:sz w:val="28"/>
+          <w:szCs w:val="28"/>
+        </w:rPr>
+      </w:pPr>
+    </w:p>
+    <w:p>
+      <w:pPr>
+        <w:rPr>
+          <w:sz w:val="28"/>
+          <w:szCs w:val="28"/>
+          <w:lang w:val="mt-MT"/>
+        </w:rPr>
+      </w:pPr>
     </w:p>
     <w:sectPr>
       <w:pgSz w:w="12240" w:h="15840"/>
@@ -273,6 +388,53 @@
       <w:lang w:val="en-GB"/>
     </w:rPr>
   </w:style>
+  <w:style w:type="paragraph" w:styleId="Heading1">
+    <w:name w:val="heading 1"/>
+    <w:basedOn w:val="Normal"/>
+    <w:next w:val="Normal"/>
+    <w:link w:val="Heading1Char"/>
+    <w:uiPriority w:val="9"/>
+    <w:qFormat/>
+    <w:rsid w:val="00A913BA"/>
+    <w:pPr>
+      <w:keepNext/>
+      <w:keepLines/>
+      <w:spacing w:before="480" w:after="0"/>
+      <w:outlineLvl w:val="0"/>
+    </w:pPr>
+    <w:rPr>
+      <w:rFonts w:asciiTheme="majorHAnsi" w:eastAsiaTheme="majorEastAsia" w:hAnsiTheme="majorHAnsi" w:cstheme="majorBidi"/>
+      <w:b/>
+      <w:bCs/>
+      <w:color w:val="365F91" w:themeColor="accent1" w:themeShade="BF"/>
+      <w:sz w:val="28"/>
+      <w:szCs w:val="28"/>
+    </w:rPr>
+  </w:style>
+  <w:style w:type="paragraph" w:styleId="Heading2">
+    <w:name w:val="heading 2"/>
+    <w:basedOn w:val="Normal"/>
+    <w:next w:val="Normal"/>
+    <w:link w:val="Heading2Char"/>
+    <w:uiPriority w:val="9"/>
+    <w:unhideWhenUsed/>
+    <w:qFormat/>
+    <w:rsid w:val="00A913BA"/>
+    <w:pPr>
+      <w:keepNext/>
+      <w:keepLines/>
+      <w:spacing w:before="200" w:after="0"/>
+      <w:outlineLvl w:val="1"/>
+    </w:pPr>
+    <w:rPr>
+      <w:rFonts w:asciiTheme="majorHAnsi" w:eastAsiaTheme="majorEastAsia" w:hAnsiTheme="majorHAnsi" w:cstheme="majorBidi"/>
+      <w:b/>
+      <w:bCs/>
+      <w:color w:val="4F81BD" w:themeColor="accent1"/>
+      <w:sz w:val="26"/>
+      <w:szCs w:val="26"/>
+    </w:rPr>
+  </w:style>
   <w:style w:type="character" w:default="1" w:styleId="DefaultParagraphFont">
     <w:name w:val="Default Paragraph Font"/>
     <w:uiPriority w:val="1"/>
@@ -337,6 +499,38 @@
       <w:kern w:val="28"/>
       <w:sz w:val="52"/>
       <w:szCs w:val="52"/>
+      <w:lang w:val="en-GB"/>
+    </w:rPr>
+  </w:style>
+  <w:style w:type="character" w:customStyle="1" w:styleId="Heading2Char">
+    <w:name w:val="Heading 2 Char"/>
+    <w:basedOn w:val="DefaultParagraphFont"/>
+    <w:link w:val="Heading2"/>
+    <w:uiPriority w:val="9"/>
+    <w:rsid w:val="00A913BA"/>
+    <w:rPr>
+      <w:rFonts w:asciiTheme="majorHAnsi" w:eastAsiaTheme="majorEastAsia" w:hAnsiTheme="majorHAnsi" w:cstheme="majorBidi"/>
+      <w:b/>
+      <w:bCs/>
+      <w:color w:val="4F81BD" w:themeColor="accent1"/>
+      <w:sz w:val="26"/>
+      <w:szCs w:val="26"/>
+      <w:lang w:val="en-GB"/>
+    </w:rPr>
+  </w:style>
+  <w:style w:type="character" w:customStyle="1" w:styleId="Heading1Char">
+    <w:name w:val="Heading 1 Char"/>
+    <w:basedOn w:val="DefaultParagraphFont"/>
+    <w:link w:val="Heading1"/>
+    <w:uiPriority w:val="9"/>
+    <w:rsid w:val="00A913BA"/>
+    <w:rPr>
+      <w:rFonts w:asciiTheme="majorHAnsi" w:eastAsiaTheme="majorEastAsia" w:hAnsiTheme="majorHAnsi" w:cstheme="majorBidi"/>
+      <w:b/>
+      <w:bCs/>
+      <w:color w:val="365F91" w:themeColor="accent1" w:themeShade="BF"/>
+      <w:sz w:val="28"/>
+      <w:szCs w:val="28"/>
       <w:lang w:val="en-GB"/>
     </w:rPr>
   </w:style>
@@ -506,6 +700,53 @@
       <w:lang w:val="en-GB"/>
     </w:rPr>
   </w:style>
+  <w:style w:type="paragraph" w:styleId="Heading1">
+    <w:name w:val="heading 1"/>
+    <w:basedOn w:val="Normal"/>
+    <w:next w:val="Normal"/>
+    <w:link w:val="Heading1Char"/>
+    <w:uiPriority w:val="9"/>
+    <w:qFormat/>
+    <w:rsid w:val="00A913BA"/>
+    <w:pPr>
+      <w:keepNext/>
+      <w:keepLines/>
+      <w:spacing w:before="480" w:after="0"/>
+      <w:outlineLvl w:val="0"/>
+    </w:pPr>
+    <w:rPr>
+      <w:rFonts w:asciiTheme="majorHAnsi" w:eastAsiaTheme="majorEastAsia" w:hAnsiTheme="majorHAnsi" w:cstheme="majorBidi"/>
+      <w:b/>
+      <w:bCs/>
+      <w:color w:val="365F91" w:themeColor="accent1" w:themeShade="BF"/>
+      <w:sz w:val="28"/>
+      <w:szCs w:val="28"/>
+    </w:rPr>
+  </w:style>
+  <w:style w:type="paragraph" w:styleId="Heading2">
+    <w:name w:val="heading 2"/>
+    <w:basedOn w:val="Normal"/>
+    <w:next w:val="Normal"/>
+    <w:link w:val="Heading2Char"/>
+    <w:uiPriority w:val="9"/>
+    <w:unhideWhenUsed/>
+    <w:qFormat/>
+    <w:rsid w:val="00A913BA"/>
+    <w:pPr>
+      <w:keepNext/>
+      <w:keepLines/>
+      <w:spacing w:before="200" w:after="0"/>
+      <w:outlineLvl w:val="1"/>
+    </w:pPr>
+    <w:rPr>
+      <w:rFonts w:asciiTheme="majorHAnsi" w:eastAsiaTheme="majorEastAsia" w:hAnsiTheme="majorHAnsi" w:cstheme="majorBidi"/>
+      <w:b/>
+      <w:bCs/>
+      <w:color w:val="4F81BD" w:themeColor="accent1"/>
+      <w:sz w:val="26"/>
+      <w:szCs w:val="26"/>
+    </w:rPr>
+  </w:style>
   <w:style w:type="character" w:default="1" w:styleId="DefaultParagraphFont">
     <w:name w:val="Default Paragraph Font"/>
     <w:uiPriority w:val="1"/>
@@ -570,6 +811,38 @@
       <w:kern w:val="28"/>
       <w:sz w:val="52"/>
       <w:szCs w:val="52"/>
+      <w:lang w:val="en-GB"/>
+    </w:rPr>
+  </w:style>
+  <w:style w:type="character" w:customStyle="1" w:styleId="Heading2Char">
+    <w:name w:val="Heading 2 Char"/>
+    <w:basedOn w:val="DefaultParagraphFont"/>
+    <w:link w:val="Heading2"/>
+    <w:uiPriority w:val="9"/>
+    <w:rsid w:val="00A913BA"/>
+    <w:rPr>
+      <w:rFonts w:asciiTheme="majorHAnsi" w:eastAsiaTheme="majorEastAsia" w:hAnsiTheme="majorHAnsi" w:cstheme="majorBidi"/>
+      <w:b/>
+      <w:bCs/>
+      <w:color w:val="4F81BD" w:themeColor="accent1"/>
+      <w:sz w:val="26"/>
+      <w:szCs w:val="26"/>
+      <w:lang w:val="en-GB"/>
+    </w:rPr>
+  </w:style>
+  <w:style w:type="character" w:customStyle="1" w:styleId="Heading1Char">
+    <w:name w:val="Heading 1 Char"/>
+    <w:basedOn w:val="DefaultParagraphFont"/>
+    <w:link w:val="Heading1"/>
+    <w:uiPriority w:val="9"/>
+    <w:rsid w:val="00A913BA"/>
+    <w:rPr>
+      <w:rFonts w:asciiTheme="majorHAnsi" w:eastAsiaTheme="majorEastAsia" w:hAnsiTheme="majorHAnsi" w:cstheme="majorBidi"/>
+      <w:b/>
+      <w:bCs/>
+      <w:color w:val="365F91" w:themeColor="accent1" w:themeShade="BF"/>
+      <w:sz w:val="28"/>
+      <w:szCs w:val="28"/>
       <w:lang w:val="en-GB"/>
     </w:rPr>
   </w:style>

</xml_diff>